<commit_message>
a lot, but don't work
</commit_message>
<xml_diff>
--- a/TestProj/Tasks.docx
+++ b/TestProj/Tasks.docx
@@ -14,9 +14,13 @@
           <w:ilvl w:val="0"/>
           <w:numId w:val="1"/>
         </w:numPr>
-      </w:pPr>
-      <w:r>
-        <w:rPr>
+        <w:rPr>
+          <w:color w:val="70AD47" w:themeColor="accent6"/>
+        </w:rPr>
+      </w:pPr>
+      <w:r>
+        <w:rPr>
+          <w:color w:val="70AD47" w:themeColor="accent6"/>
           <w:lang w:val="ru-RU"/>
         </w:rPr>
         <w:t>Ошибки</w:t>
@@ -95,24 +99,38 @@
           <w:ilvl w:val="0"/>
           <w:numId w:val="1"/>
         </w:numPr>
-      </w:pPr>
-      <w:r>
-        <w:rPr>
-          <w:lang w:val="ru-RU"/>
-        </w:rPr>
-        <w:t>История:</w:t>
-      </w:r>
-    </w:p>
-    <w:p>
-      <w:pPr>
-        <w:pStyle w:val="ListParagraph"/>
-        <w:numPr>
-          <w:ilvl w:val="1"/>
-          <w:numId w:val="1"/>
-        </w:numPr>
-      </w:pPr>
-      <w:r>
-        <w:rPr>
+        <w:rPr>
+          <w:color w:val="70AD47" w:themeColor="accent6"/>
+        </w:rPr>
+      </w:pPr>
+      <w:r>
+        <w:rPr>
+          <w:lang w:val="ru-RU"/>
+        </w:rPr>
+        <w:t>История</w:t>
+      </w:r>
+      <w:r>
+        <w:rPr>
+          <w:color w:val="70AD47" w:themeColor="accent6"/>
+          <w:lang w:val="ru-RU"/>
+        </w:rPr>
+        <w:t>:</w:t>
+      </w:r>
+    </w:p>
+    <w:p>
+      <w:pPr>
+        <w:pStyle w:val="ListParagraph"/>
+        <w:numPr>
+          <w:ilvl w:val="1"/>
+          <w:numId w:val="1"/>
+        </w:numPr>
+        <w:rPr>
+          <w:color w:val="70AD47" w:themeColor="accent6"/>
+        </w:rPr>
+      </w:pPr>
+      <w:r>
+        <w:rPr>
+          <w:color w:val="70AD47" w:themeColor="accent6"/>
           <w:lang w:val="ru-RU"/>
         </w:rPr>
         <w:t>Фильтр по дате</w:t>
@@ -125,9 +143,13 @@
           <w:ilvl w:val="1"/>
           <w:numId w:val="1"/>
         </w:numPr>
-      </w:pPr>
-      <w:r>
-        <w:rPr>
+        <w:rPr>
+          <w:color w:val="70AD47" w:themeColor="accent6"/>
+        </w:rPr>
+      </w:pPr>
+      <w:r>
+        <w:rPr>
+          <w:color w:val="70AD47" w:themeColor="accent6"/>
           <w:lang w:val="ru-RU"/>
         </w:rPr>
         <w:t>По категории</w:t>
@@ -140,9 +162,13 @@
           <w:ilvl w:val="1"/>
           <w:numId w:val="1"/>
         </w:numPr>
-      </w:pPr>
-      <w:r>
-        <w:rPr>
+        <w:rPr>
+          <w:color w:val="70AD47" w:themeColor="accent6"/>
+        </w:rPr>
+      </w:pPr>
+      <w:r>
+        <w:rPr>
+          <w:color w:val="70AD47" w:themeColor="accent6"/>
           <w:lang w:val="ru-RU"/>
         </w:rPr>
         <w:t>Показать только сегодняшние</w:t>
@@ -155,9 +181,13 @@
           <w:ilvl w:val="1"/>
           <w:numId w:val="1"/>
         </w:numPr>
-      </w:pPr>
-      <w:r>
-        <w:rPr>
+        <w:rPr>
+          <w:color w:val="70AD47" w:themeColor="accent6"/>
+        </w:rPr>
+      </w:pPr>
+      <w:r>
+        <w:rPr>
+          <w:color w:val="70AD47" w:themeColor="accent6"/>
           <w:lang w:val="ru-RU"/>
         </w:rPr>
         <w:t>Показать хронологически</w:t>
@@ -167,6 +197,36 @@
       <w:pPr>
         <w:pStyle w:val="ListParagraph"/>
         <w:numPr>
+          <w:ilvl w:val="1"/>
+          <w:numId w:val="1"/>
+        </w:numPr>
+      </w:pPr>
+      <w:r>
+        <w:rPr>
+          <w:lang w:val="ru-RU"/>
+        </w:rPr>
+        <w:t>Удаление элемента</w:t>
+      </w:r>
+    </w:p>
+    <w:p>
+      <w:pPr>
+        <w:pStyle w:val="ListParagraph"/>
+        <w:numPr>
+          <w:ilvl w:val="1"/>
+          <w:numId w:val="1"/>
+        </w:numPr>
+      </w:pPr>
+      <w:r>
+        <w:rPr>
+          <w:lang w:val="ru-RU"/>
+        </w:rPr>
+        <w:t>Редактирование элемента</w:t>
+      </w:r>
+    </w:p>
+    <w:p>
+      <w:pPr>
+        <w:pStyle w:val="ListParagraph"/>
+        <w:numPr>
           <w:ilvl w:val="0"/>
           <w:numId w:val="1"/>
         </w:numPr>
@@ -185,9 +245,13 @@
           <w:ilvl w:val="1"/>
           <w:numId w:val="1"/>
         </w:numPr>
-      </w:pPr>
-      <w:r>
-        <w:rPr>
+        <w:rPr>
+          <w:color w:val="70AD47" w:themeColor="accent6"/>
+        </w:rPr>
+      </w:pPr>
+      <w:r>
+        <w:rPr>
+          <w:color w:val="70AD47" w:themeColor="accent6"/>
           <w:lang w:val="ru-RU"/>
         </w:rPr>
         <w:t>Сохранение в файл после выхода</w:t>
@@ -215,9 +279,13 @@
           <w:ilvl w:val="0"/>
           <w:numId w:val="1"/>
         </w:numPr>
-      </w:pPr>
-      <w:r>
-        <w:rPr>
+        <w:rPr>
+          <w:color w:val="70AD47" w:themeColor="accent6"/>
+        </w:rPr>
+      </w:pPr>
+      <w:r>
+        <w:rPr>
+          <w:color w:val="70AD47" w:themeColor="accent6"/>
           <w:lang w:val="ru-RU"/>
         </w:rPr>
         <w:t>Ночная тема</w:t>
@@ -230,9 +298,13 @@
           <w:ilvl w:val="1"/>
           <w:numId w:val="1"/>
         </w:numPr>
-      </w:pPr>
-      <w:r>
-        <w:rPr>
+        <w:rPr>
+          <w:color w:val="70AD47" w:themeColor="accent6"/>
+        </w:rPr>
+      </w:pPr>
+      <w:r>
+        <w:rPr>
+          <w:color w:val="70AD47" w:themeColor="accent6"/>
           <w:lang w:val="ru-RU"/>
         </w:rPr>
         <w:t>Для любого сайта</w:t>
@@ -245,12 +317,35 @@
           <w:ilvl w:val="1"/>
           <w:numId w:val="1"/>
         </w:numPr>
-      </w:pPr>
-      <w:r>
-        <w:rPr>
+        <w:rPr>
+          <w:color w:val="70AD47" w:themeColor="accent6"/>
+        </w:rPr>
+      </w:pPr>
+      <w:r>
+        <w:rPr>
+          <w:color w:val="70AD47" w:themeColor="accent6"/>
           <w:lang w:val="ru-RU"/>
         </w:rPr>
         <w:t>Для программы в целом</w:t>
+      </w:r>
+    </w:p>
+    <w:p>
+      <w:pPr>
+        <w:pStyle w:val="ListParagraph"/>
+        <w:numPr>
+          <w:ilvl w:val="1"/>
+          <w:numId w:val="1"/>
+        </w:numPr>
+        <w:rPr>
+          <w:color w:val="70AD47" w:themeColor="accent6"/>
+        </w:rPr>
+      </w:pPr>
+      <w:r>
+        <w:rPr>
+          <w:color w:val="70AD47" w:themeColor="accent6"/>
+          <w:lang w:val="ru-RU"/>
+        </w:rPr>
+        <w:t>Запоминать тему</w:t>
       </w:r>
     </w:p>
     <w:p>

</xml_diff>